<commit_message>
Formatted and wrote down a few of the bugfixes/features for the improvements doc.
</commit_message>
<xml_diff>
--- a/March_Madness_Improvements.docx
+++ b/March_Madness_Improvements.docx
@@ -2,7 +2,348 @@
 <file path=word/document.xml><?xml version="1.0" encoding="utf-8"?>
 <w:document xmlns:wpc="http://schemas.microsoft.com/office/word/2010/wordprocessingCanvas" xmlns:cx="http://schemas.microsoft.com/office/drawing/2014/chartex" xmlns:cx1="http://schemas.microsoft.com/office/drawing/2015/9/8/chartex" xmlns:cx2="http://schemas.microsoft.com/office/drawing/2015/10/21/chartex" xmlns:cx3="http://schemas.microsoft.com/office/drawing/2016/5/9/chartex" xmlns:cx4="http://schemas.microsoft.com/office/drawing/2016/5/10/chartex" xmlns:cx5="http://schemas.microsoft.com/office/drawing/2016/5/11/chartex" xmlns:cx6="http://schemas.microsoft.com/office/drawing/2016/5/12/chartex" xmlns:cx7="http://schemas.microsoft.com/office/drawing/2016/5/13/chartex" xmlns:cx8="http://schemas.microsoft.com/office/drawing/2016/5/14/chartex" xmlns:mc="http://schemas.openxmlformats.org/markup-compatibility/2006" xmlns:aink="http://schemas.microsoft.com/office/drawing/2016/ink" xmlns:am3d="http://schemas.microsoft.com/office/drawing/2017/model3d" xmlns:o="urn:schemas-microsoft-com:office:office" xmlns:oel="http://schemas.microsoft.com/office/2019/extlst" xmlns:r="http://schemas.openxmlformats.org/officeDocument/2006/relationships" xmlns:m="http://schemas.openxmlformats.org/officeDocument/2006/math" xmlns:v="urn:schemas-microsoft-com:vml" xmlns:wp14="http://schemas.microsoft.com/office/word/2010/wordprocessingDrawing" xmlns:wp="http://schemas.openxmlformats.org/drawingml/2006/wordprocessingDrawing" xmlns:w10="urn:schemas-microsoft-com:office:word" xmlns:w="http://schemas.openxmlformats.org/wordprocessingml/2006/main" xmlns:w14="http://schemas.microsoft.com/office/word/2010/wordml" xmlns:w15="http://schemas.microsoft.com/office/word/2012/wordml" xmlns:w16cex="http://schemas.microsoft.com/office/word/2018/wordml/cex" xmlns:w16cid="http://schemas.microsoft.com/office/word/2016/wordml/cid" xmlns:w16="http://schemas.microsoft.com/office/word/2018/wordml" xmlns:w16sdtdh="http://schemas.microsoft.com/office/word/2020/wordml/sdtdatahash" xmlns:w16se="http://schemas.microsoft.com/office/word/2015/wordml/symex" xmlns:wpg="http://schemas.microsoft.com/office/word/2010/wordprocessingGroup" xmlns:wpi="http://schemas.microsoft.com/office/word/2010/wordprocessingInk" xmlns:wne="http://schemas.microsoft.com/office/word/2006/wordml" xmlns:wps="http://schemas.microsoft.com/office/word/2010/wordprocessingShape" mc:Ignorable="w14 w15 w16se w16cid w16 w16cex w16sdtdh wp14">
   <w:body>
-    <w:p/>
+    <w:p>
+      <w:pPr>
+        <w:jc w:val="center"/>
+        <w:rPr>
+          <w:ins w:id="0" w:author="Ganz-Ratzat, Phoenix" w:date="2023-03-30T20:38:00Z"/>
+          <w:sz w:val="32"/>
+          <w:szCs w:val="32"/>
+        </w:rPr>
+      </w:pPr>
+      <w:ins w:id="1" w:author="Ganz-Ratzat, Phoenix" w:date="2023-03-30T20:37:00Z">
+        <w:r>
+          <w:rPr>
+            <w:sz w:val="32"/>
+            <w:szCs w:val="32"/>
+            <w:rPrChange w:id="2" w:author="Ganz-Ratzat, Phoenix" w:date="2023-03-30T20:38:00Z">
+              <w:rPr/>
+            </w:rPrChange>
+          </w:rPr>
+          <w:t>Bug Fixes</w:t>
+        </w:r>
+      </w:ins>
+    </w:p>
+    <w:p>
+      <w:pPr>
+        <w:rPr>
+          <w:ins w:id="3" w:author="Ganz-Ratzat, Phoenix" w:date="2023-03-30T20:38:00Z"/>
+          <w:sz w:val="24"/>
+          <w:szCs w:val="24"/>
+          <w:rPrChange w:id="4" w:author="Ganz-Ratzat, Phoenix" w:date="2023-03-30T20:39:00Z">
+            <w:rPr>
+              <w:ins w:id="5" w:author="Ganz-Ratzat, Phoenix" w:date="2023-03-30T20:38:00Z"/>
+              <w:sz w:val="32"/>
+              <w:szCs w:val="32"/>
+            </w:rPr>
+          </w:rPrChange>
+        </w:rPr>
+      </w:pPr>
+      <w:ins w:id="6" w:author="Ganz-Ratzat, Phoenix" w:date="2023-03-30T20:51:00Z">
+        <w:r>
+          <w:rPr>
+            <w:sz w:val="24"/>
+            <w:szCs w:val="24"/>
+          </w:rPr>
+          <w:t>Fix text protruding through</w:t>
+        </w:r>
+      </w:ins>
+      <w:ins w:id="7" w:author="Ganz-Ratzat, Phoenix" w:date="2023-03-30T20:39:00Z">
+        <w:r>
+          <w:rPr>
+            <w:sz w:val="24"/>
+            <w:szCs w:val="24"/>
+          </w:rPr>
+          <w:t xml:space="preserve"> </w:t>
+        </w:r>
+      </w:ins>
+      <w:ins w:id="8" w:author="Ganz-Ratzat, Phoenix" w:date="2023-03-30T20:50:00Z">
+        <w:r>
+          <w:rPr>
+            <w:sz w:val="24"/>
+            <w:szCs w:val="24"/>
+          </w:rPr>
+          <w:t>starting</w:t>
+        </w:r>
+      </w:ins>
+      <w:ins w:id="9" w:author="Ganz-Ratzat, Phoenix" w:date="2023-03-30T20:39:00Z">
+        <w:r>
+          <w:rPr>
+            <w:sz w:val="24"/>
+            <w:szCs w:val="24"/>
+          </w:rPr>
+          <w:t xml:space="preserve"> bracket.</w:t>
+        </w:r>
+      </w:ins>
+    </w:p>
+    <w:p>
+      <w:pPr>
+        <w:rPr>
+          <w:ins w:id="10" w:author="Ganz-Ratzat, Phoenix" w:date="2023-03-30T20:38:00Z"/>
+          <w:sz w:val="24"/>
+          <w:szCs w:val="24"/>
+          <w:rPrChange w:id="11" w:author="Ganz-Ratzat, Phoenix" w:date="2023-03-30T20:39:00Z">
+            <w:rPr>
+              <w:ins w:id="12" w:author="Ganz-Ratzat, Phoenix" w:date="2023-03-30T20:38:00Z"/>
+              <w:sz w:val="32"/>
+              <w:szCs w:val="32"/>
+            </w:rPr>
+          </w:rPrChange>
+        </w:rPr>
+      </w:pPr>
+    </w:p>
+    <w:p>
+      <w:pPr>
+        <w:rPr>
+          <w:ins w:id="13" w:author="Ganz-Ratzat, Phoenix" w:date="2023-03-30T20:38:00Z"/>
+          <w:sz w:val="24"/>
+          <w:szCs w:val="24"/>
+          <w:rPrChange w:id="14" w:author="Ganz-Ratzat, Phoenix" w:date="2023-03-30T20:39:00Z">
+            <w:rPr>
+              <w:ins w:id="15" w:author="Ganz-Ratzat, Phoenix" w:date="2023-03-30T20:38:00Z"/>
+              <w:sz w:val="32"/>
+              <w:szCs w:val="32"/>
+            </w:rPr>
+          </w:rPrChange>
+        </w:rPr>
+      </w:pPr>
+    </w:p>
+    <w:p>
+      <w:pPr>
+        <w:rPr>
+          <w:ins w:id="16" w:author="Ganz-Ratzat, Phoenix" w:date="2023-03-30T20:38:00Z"/>
+          <w:sz w:val="32"/>
+          <w:szCs w:val="32"/>
+        </w:rPr>
+      </w:pPr>
+    </w:p>
+    <w:p>
+      <w:pPr>
+        <w:jc w:val="center"/>
+        <w:rPr>
+          <w:ins w:id="17" w:author="Ganz-Ratzat, Phoenix" w:date="2023-03-30T20:38:00Z"/>
+          <w:sz w:val="32"/>
+          <w:szCs w:val="32"/>
+        </w:rPr>
+      </w:pPr>
+      <w:ins w:id="18" w:author="Ganz-Ratzat, Phoenix" w:date="2023-03-30T20:38:00Z">
+        <w:r>
+          <w:rPr>
+            <w:sz w:val="32"/>
+            <w:szCs w:val="32"/>
+          </w:rPr>
+          <w:t>Core Missing Features</w:t>
+        </w:r>
+      </w:ins>
+    </w:p>
+    <w:p>
+      <w:pPr>
+        <w:rPr>
+          <w:ins w:id="19" w:author="Ganz-Ratzat, Phoenix" w:date="2023-03-30T20:38:00Z"/>
+          <w:sz w:val="24"/>
+          <w:szCs w:val="24"/>
+          <w:rPrChange w:id="20" w:author="Ganz-Ratzat, Phoenix" w:date="2023-03-30T20:39:00Z">
+            <w:rPr>
+              <w:ins w:id="21" w:author="Ganz-Ratzat, Phoenix" w:date="2023-03-30T20:38:00Z"/>
+              <w:sz w:val="32"/>
+              <w:szCs w:val="32"/>
+            </w:rPr>
+          </w:rPrChange>
+        </w:rPr>
+        <w:pPrChange w:id="22" w:author="Ganz-Ratzat, Phoenix" w:date="2023-03-30T20:39:00Z">
+          <w:pPr>
+            <w:jc w:val="center"/>
+          </w:pPr>
+        </w:pPrChange>
+      </w:pPr>
+    </w:p>
+    <w:p>
+      <w:pPr>
+        <w:rPr>
+          <w:ins w:id="23" w:author="Ganz-Ratzat, Phoenix" w:date="2023-03-30T20:38:00Z"/>
+          <w:sz w:val="24"/>
+          <w:szCs w:val="24"/>
+          <w:rPrChange w:id="24" w:author="Ganz-Ratzat, Phoenix" w:date="2023-03-30T20:39:00Z">
+            <w:rPr>
+              <w:ins w:id="25" w:author="Ganz-Ratzat, Phoenix" w:date="2023-03-30T20:38:00Z"/>
+              <w:sz w:val="32"/>
+              <w:szCs w:val="32"/>
+            </w:rPr>
+          </w:rPrChange>
+        </w:rPr>
+        <w:pPrChange w:id="26" w:author="Ganz-Ratzat, Phoenix" w:date="2023-03-30T20:39:00Z">
+          <w:pPr>
+            <w:jc w:val="center"/>
+          </w:pPr>
+        </w:pPrChange>
+      </w:pPr>
+    </w:p>
+    <w:p>
+      <w:pPr>
+        <w:rPr>
+          <w:ins w:id="27" w:author="Ganz-Ratzat, Phoenix" w:date="2023-03-30T20:38:00Z"/>
+          <w:sz w:val="24"/>
+          <w:szCs w:val="24"/>
+          <w:rPrChange w:id="28" w:author="Ganz-Ratzat, Phoenix" w:date="2023-03-30T20:39:00Z">
+            <w:rPr>
+              <w:ins w:id="29" w:author="Ganz-Ratzat, Phoenix" w:date="2023-03-30T20:38:00Z"/>
+              <w:sz w:val="32"/>
+              <w:szCs w:val="32"/>
+            </w:rPr>
+          </w:rPrChange>
+        </w:rPr>
+        <w:pPrChange w:id="30" w:author="Ganz-Ratzat, Phoenix" w:date="2023-03-30T20:39:00Z">
+          <w:pPr>
+            <w:jc w:val="center"/>
+          </w:pPr>
+        </w:pPrChange>
+      </w:pPr>
+    </w:p>
+    <w:p>
+      <w:pPr>
+        <w:jc w:val="center"/>
+        <w:rPr>
+          <w:ins w:id="31" w:author="Ganz-Ratzat, Phoenix" w:date="2023-03-30T20:38:00Z"/>
+          <w:sz w:val="32"/>
+          <w:szCs w:val="32"/>
+        </w:rPr>
+      </w:pPr>
+    </w:p>
+    <w:p>
+      <w:pPr>
+        <w:jc w:val="center"/>
+        <w:rPr>
+          <w:ins w:id="32" w:author="Ganz-Ratzat, Phoenix" w:date="2023-03-30T20:39:00Z"/>
+          <w:sz w:val="32"/>
+          <w:szCs w:val="32"/>
+        </w:rPr>
+      </w:pPr>
+      <w:ins w:id="33" w:author="Ganz-Ratzat, Phoenix" w:date="2023-03-30T20:39:00Z">
+        <w:r>
+          <w:rPr>
+            <w:sz w:val="32"/>
+            <w:szCs w:val="32"/>
+          </w:rPr>
+          <w:t>User Friendly Features</w:t>
+        </w:r>
+      </w:ins>
+    </w:p>
+    <w:p>
+      <w:pPr>
+        <w:rPr>
+          <w:ins w:id="34" w:author="Ganz-Ratzat, Phoenix" w:date="2023-03-30T20:47:00Z"/>
+          <w:sz w:val="24"/>
+          <w:szCs w:val="24"/>
+        </w:rPr>
+      </w:pPr>
+      <w:ins w:id="35" w:author="Ganz-Ratzat, Phoenix" w:date="2023-03-30T20:48:00Z">
+        <w:r>
+          <w:rPr>
+            <w:sz w:val="24"/>
+            <w:szCs w:val="24"/>
+          </w:rPr>
+          <w:t>Additional team and game information.</w:t>
+        </w:r>
+      </w:ins>
+    </w:p>
+    <w:p>
+      <w:pPr>
+        <w:rPr>
+          <w:ins w:id="36" w:author="Ganz-Ratzat, Phoenix" w:date="2023-03-30T20:47:00Z"/>
+          <w:sz w:val="24"/>
+          <w:szCs w:val="24"/>
+        </w:rPr>
+      </w:pPr>
+      <w:ins w:id="37" w:author="Ganz-Ratzat, Phoenix" w:date="2023-03-30T20:48:00Z">
+        <w:r>
+          <w:rPr>
+            <w:sz w:val="24"/>
+            <w:szCs w:val="24"/>
+          </w:rPr>
+          <w:t>I</w:t>
+        </w:r>
+      </w:ins>
+      <w:ins w:id="38" w:author="Ganz-Ratzat, Phoenix" w:date="2023-03-30T20:47:00Z">
+        <w:r>
+          <w:rPr>
+            <w:sz w:val="24"/>
+            <w:szCs w:val="24"/>
+          </w:rPr>
+          <w:t>ndication of points</w:t>
+        </w:r>
+      </w:ins>
+      <w:ins w:id="39" w:author="Ganz-Ratzat, Phoenix" w:date="2023-03-30T20:48:00Z">
+        <w:r>
+          <w:rPr>
+            <w:sz w:val="24"/>
+            <w:szCs w:val="24"/>
+          </w:rPr>
+          <w:t xml:space="preserve"> and</w:t>
+        </w:r>
+      </w:ins>
+      <w:ins w:id="40" w:author="Ganz-Ratzat, Phoenix" w:date="2023-03-30T20:47:00Z">
+        <w:r>
+          <w:rPr>
+            <w:sz w:val="24"/>
+            <w:szCs w:val="24"/>
+          </w:rPr>
+          <w:t xml:space="preserve"> winning teams after simulation.</w:t>
+        </w:r>
+      </w:ins>
+    </w:p>
+    <w:p>
+      <w:pPr>
+        <w:rPr>
+          <w:ins w:id="41" w:author="Ganz-Ratzat, Phoenix" w:date="2023-03-30T20:39:00Z"/>
+          <w:sz w:val="24"/>
+          <w:szCs w:val="24"/>
+          <w:rPrChange w:id="42" w:author="Ganz-Ratzat, Phoenix" w:date="2023-03-30T20:39:00Z">
+            <w:rPr>
+              <w:ins w:id="43" w:author="Ganz-Ratzat, Phoenix" w:date="2023-03-30T20:39:00Z"/>
+              <w:sz w:val="32"/>
+              <w:szCs w:val="32"/>
+            </w:rPr>
+          </w:rPrChange>
+        </w:rPr>
+        <w:pPrChange w:id="44" w:author="Ganz-Ratzat, Phoenix" w:date="2023-03-30T20:47:00Z">
+          <w:pPr>
+            <w:jc w:val="center"/>
+          </w:pPr>
+        </w:pPrChange>
+      </w:pPr>
+    </w:p>
+    <w:p>
+      <w:pPr>
+        <w:rPr>
+          <w:ins w:id="45" w:author="Ganz-Ratzat, Phoenix" w:date="2023-03-30T20:39:00Z"/>
+          <w:sz w:val="24"/>
+          <w:szCs w:val="24"/>
+          <w:rPrChange w:id="46" w:author="Ganz-Ratzat, Phoenix" w:date="2023-03-30T20:39:00Z">
+            <w:rPr>
+              <w:ins w:id="47" w:author="Ganz-Ratzat, Phoenix" w:date="2023-03-30T20:39:00Z"/>
+              <w:sz w:val="32"/>
+              <w:szCs w:val="32"/>
+            </w:rPr>
+          </w:rPrChange>
+        </w:rPr>
+        <w:pPrChange w:id="48" w:author="Ganz-Ratzat, Phoenix" w:date="2023-03-30T20:47:00Z">
+          <w:pPr>
+            <w:jc w:val="center"/>
+          </w:pPr>
+        </w:pPrChange>
+      </w:pPr>
+    </w:p>
+    <w:p>
+      <w:pPr>
+        <w:rPr>
+          <w:sz w:val="32"/>
+          <w:szCs w:val="32"/>
+          <w:rPrChange w:id="49" w:author="Ganz-Ratzat, Phoenix" w:date="2023-03-30T20:38:00Z">
+            <w:rPr/>
+          </w:rPrChange>
+        </w:rPr>
+      </w:pPr>
+    </w:p>
     <w:sectPr>
       <w:pgSz w:w="12240" w:h="15840"/>
       <w:pgMar w:top="1440" w:right="1440" w:bottom="1440" w:left="1440" w:header="720" w:footer="720" w:gutter="0"/>
@@ -11,6 +352,14 @@
     </w:sectPr>
   </w:body>
 </w:document>
+</file>
+
+<file path=word/people.xml><?xml version="1.0" encoding="utf-8"?>
+<w15:people xmlns:wpc="http://schemas.microsoft.com/office/word/2010/wordprocessingCanvas" xmlns:cx="http://schemas.microsoft.com/office/drawing/2014/chartex" xmlns:cx1="http://schemas.microsoft.com/office/drawing/2015/9/8/chartex" xmlns:cx2="http://schemas.microsoft.com/office/drawing/2015/10/21/chartex" xmlns:cx3="http://schemas.microsoft.com/office/drawing/2016/5/9/chartex" xmlns:cx4="http://schemas.microsoft.com/office/drawing/2016/5/10/chartex" xmlns:cx5="http://schemas.microsoft.com/office/drawing/2016/5/11/chartex" xmlns:cx6="http://schemas.microsoft.com/office/drawing/2016/5/12/chartex" xmlns:cx7="http://schemas.microsoft.com/office/drawing/2016/5/13/chartex" xmlns:cx8="http://schemas.microsoft.com/office/drawing/2016/5/14/chartex" xmlns:mc="http://schemas.openxmlformats.org/markup-compatibility/2006" xmlns:aink="http://schemas.microsoft.com/office/drawing/2016/ink" xmlns:am3d="http://schemas.microsoft.com/office/drawing/2017/model3d" xmlns:o="urn:schemas-microsoft-com:office:office" xmlns:oel="http://schemas.microsoft.com/office/2019/extlst" xmlns:r="http://schemas.openxmlformats.org/officeDocument/2006/relationships" xmlns:m="http://schemas.openxmlformats.org/officeDocument/2006/math" xmlns:v="urn:schemas-microsoft-com:vml" xmlns:wp14="http://schemas.microsoft.com/office/word/2010/wordprocessingDrawing" xmlns:wp="http://schemas.openxmlformats.org/drawingml/2006/wordprocessingDrawing" xmlns:w10="urn:schemas-microsoft-com:office:word" xmlns:w="http://schemas.openxmlformats.org/wordprocessingml/2006/main" xmlns:w14="http://schemas.microsoft.com/office/word/2010/wordml" xmlns:w15="http://schemas.microsoft.com/office/word/2012/wordml" xmlns:w16cex="http://schemas.microsoft.com/office/word/2018/wordml/cex" xmlns:w16cid="http://schemas.microsoft.com/office/word/2016/wordml/cid" xmlns:w16="http://schemas.microsoft.com/office/word/2018/wordml" xmlns:w16sdtdh="http://schemas.microsoft.com/office/word/2020/wordml/sdtdatahash" xmlns:w16se="http://schemas.microsoft.com/office/word/2015/wordml/symex" xmlns:wpg="http://schemas.microsoft.com/office/word/2010/wordprocessingGroup" xmlns:wpi="http://schemas.microsoft.com/office/word/2010/wordprocessingInk" xmlns:wne="http://schemas.microsoft.com/office/word/2006/wordml" xmlns:wps="http://schemas.microsoft.com/office/word/2010/wordprocessingShape" mc:Ignorable="w14 w15 w16se w16cid w16 w16cex w16sdtdh wp14">
+  <w15:person w15:author="Ganz-Ratzat, Phoenix">
+    <w15:presenceInfo w15:providerId="AD" w15:userId="S::p_ganzratzat@massbay.edu::8d70f96f-02a8-4707-b8fb-be97a724b5e2"/>
+  </w15:person>
+</w15:people>
 </file>
 
 <file path=word/styles.xml><?xml version="1.0" encoding="utf-8"?>

</xml_diff>

<commit_message>
Did some more formatting focused on difficulty, Added Bug Fixes category, and added a few more things to the improvements list.
</commit_message>
<xml_diff>
--- a/March_Madness_Improvements.docx
+++ b/March_Madness_Improvements.docx
@@ -27,80 +27,162 @@
     <w:p>
       <w:pPr>
         <w:rPr>
-          <w:ins w:id="3" w:author="Ganz-Ratzat, Phoenix" w:date="2023-03-30T20:38:00Z"/>
-          <w:sz w:val="24"/>
-          <w:szCs w:val="24"/>
-          <w:rPrChange w:id="4" w:author="Ganz-Ratzat, Phoenix" w:date="2023-03-30T20:39:00Z">
+          <w:ins w:id="3" w:author="Ganz-Ratzat, Phoenix" w:date="2023-03-31T08:27:00Z"/>
+          <w:sz w:val="24"/>
+          <w:szCs w:val="24"/>
+        </w:rPr>
+      </w:pPr>
+      <w:ins w:id="4" w:author="Ganz-Ratzat, Phoenix" w:date="2023-03-31T08:27:00Z">
+        <w:r>
+          <w:rPr>
+            <w:sz w:val="24"/>
+            <w:szCs w:val="24"/>
+          </w:rPr>
+          <w:t>Easy:</w:t>
+        </w:r>
+      </w:ins>
+    </w:p>
+    <w:p>
+      <w:pPr>
+        <w:ind w:firstLine="720"/>
+        <w:rPr>
+          <w:ins w:id="5" w:author="Ganz-Ratzat, Phoenix" w:date="2023-03-31T08:33:00Z"/>
+          <w:sz w:val="24"/>
+          <w:szCs w:val="24"/>
+        </w:rPr>
+      </w:pPr>
+      <w:ins w:id="6" w:author="Ganz-Ratzat, Phoenix" w:date="2023-03-30T20:51:00Z">
+        <w:r>
+          <w:rPr>
+            <w:sz w:val="24"/>
+            <w:szCs w:val="24"/>
+          </w:rPr>
+          <w:t>Fix text protruding through</w:t>
+        </w:r>
+      </w:ins>
+      <w:ins w:id="7" w:author="Ganz-Ratzat, Phoenix" w:date="2023-03-30T20:39:00Z">
+        <w:r>
+          <w:rPr>
+            <w:sz w:val="24"/>
+            <w:szCs w:val="24"/>
+          </w:rPr>
+          <w:t xml:space="preserve"> </w:t>
+        </w:r>
+      </w:ins>
+      <w:ins w:id="8" w:author="Ganz-Ratzat, Phoenix" w:date="2023-03-30T20:50:00Z">
+        <w:r>
+          <w:rPr>
+            <w:sz w:val="24"/>
+            <w:szCs w:val="24"/>
+          </w:rPr>
+          <w:t>starting</w:t>
+        </w:r>
+      </w:ins>
+      <w:ins w:id="9" w:author="Ganz-Ratzat, Phoenix" w:date="2023-03-30T20:39:00Z">
+        <w:r>
+          <w:rPr>
+            <w:sz w:val="24"/>
+            <w:szCs w:val="24"/>
+          </w:rPr>
+          <w:t xml:space="preserve"> bracket.</w:t>
+        </w:r>
+      </w:ins>
+    </w:p>
+    <w:p>
+      <w:pPr>
+        <w:rPr>
+          <w:ins w:id="10" w:author="Ganz-Ratzat, Phoenix" w:date="2023-03-31T08:33:00Z"/>
+          <w:sz w:val="24"/>
+          <w:szCs w:val="24"/>
+        </w:rPr>
+      </w:pPr>
+      <w:ins w:id="11" w:author="Ganz-Ratzat, Phoenix" w:date="2023-03-31T08:33:00Z">
+        <w:r>
+          <w:rPr>
+            <w:sz w:val="24"/>
+            <w:szCs w:val="24"/>
+          </w:rPr>
+          <w:t>Medium:</w:t>
+        </w:r>
+      </w:ins>
+    </w:p>
+    <w:p>
+      <w:pPr>
+        <w:rPr>
+          <w:ins w:id="12" w:author="Ganz-Ratzat, Phoenix" w:date="2023-03-31T08:33:00Z"/>
+          <w:sz w:val="24"/>
+          <w:szCs w:val="24"/>
+        </w:rPr>
+      </w:pPr>
+      <w:ins w:id="13" w:author="Ganz-Ratzat, Phoenix" w:date="2023-03-31T08:34:00Z">
+        <w:r>
+          <w:rPr>
+            <w:sz w:val="24"/>
+            <w:szCs w:val="24"/>
+          </w:rPr>
+          <w:tab/>
+        </w:r>
+      </w:ins>
+    </w:p>
+    <w:p>
+      <w:pPr>
+        <w:rPr>
+          <w:ins w:id="14" w:author="Ganz-Ratzat, Phoenix" w:date="2023-03-30T20:38:00Z"/>
+          <w:sz w:val="24"/>
+          <w:szCs w:val="24"/>
+          <w:rPrChange w:id="15" w:author="Ganz-Ratzat, Phoenix" w:date="2023-03-30T20:39:00Z">
             <w:rPr>
-              <w:ins w:id="5" w:author="Ganz-Ratzat, Phoenix" w:date="2023-03-30T20:38:00Z"/>
+              <w:ins w:id="16" w:author="Ganz-Ratzat, Phoenix" w:date="2023-03-30T20:38:00Z"/>
               <w:sz w:val="32"/>
               <w:szCs w:val="32"/>
             </w:rPr>
           </w:rPrChange>
         </w:rPr>
       </w:pPr>
-      <w:ins w:id="6" w:author="Ganz-Ratzat, Phoenix" w:date="2023-03-30T20:51:00Z">
-        <w:r>
-          <w:rPr>
-            <w:sz w:val="24"/>
-            <w:szCs w:val="24"/>
-          </w:rPr>
-          <w:t>Fix text protruding through</w:t>
-        </w:r>
-      </w:ins>
-      <w:ins w:id="7" w:author="Ganz-Ratzat, Phoenix" w:date="2023-03-30T20:39:00Z">
-        <w:r>
-          <w:rPr>
-            <w:sz w:val="24"/>
-            <w:szCs w:val="24"/>
-          </w:rPr>
-          <w:t xml:space="preserve"> </w:t>
-        </w:r>
-      </w:ins>
-      <w:ins w:id="8" w:author="Ganz-Ratzat, Phoenix" w:date="2023-03-30T20:50:00Z">
-        <w:r>
-          <w:rPr>
-            <w:sz w:val="24"/>
-            <w:szCs w:val="24"/>
-          </w:rPr>
-          <w:t>starting</w:t>
-        </w:r>
-      </w:ins>
-      <w:ins w:id="9" w:author="Ganz-Ratzat, Phoenix" w:date="2023-03-30T20:39:00Z">
-        <w:r>
-          <w:rPr>
-            <w:sz w:val="24"/>
-            <w:szCs w:val="24"/>
-          </w:rPr>
-          <w:t xml:space="preserve"> bracket.</w:t>
-        </w:r>
-      </w:ins>
-    </w:p>
-    <w:p>
-      <w:pPr>
-        <w:rPr>
-          <w:ins w:id="10" w:author="Ganz-Ratzat, Phoenix" w:date="2023-03-30T20:38:00Z"/>
-          <w:sz w:val="24"/>
-          <w:szCs w:val="24"/>
-          <w:rPrChange w:id="11" w:author="Ganz-Ratzat, Phoenix" w:date="2023-03-30T20:39:00Z">
+      <w:ins w:id="17" w:author="Ganz-Ratzat, Phoenix" w:date="2023-03-31T08:33:00Z">
+        <w:r>
+          <w:rPr>
+            <w:sz w:val="24"/>
+            <w:szCs w:val="24"/>
+          </w:rPr>
+          <w:t>Hard:</w:t>
+        </w:r>
+      </w:ins>
+    </w:p>
+    <w:p>
+      <w:pPr>
+        <w:rPr>
+          <w:ins w:id="18" w:author="Ganz-Ratzat, Phoenix" w:date="2023-03-30T20:38:00Z"/>
+          <w:sz w:val="24"/>
+          <w:szCs w:val="24"/>
+          <w:rPrChange w:id="19" w:author="Ganz-Ratzat, Phoenix" w:date="2023-03-30T20:39:00Z">
             <w:rPr>
-              <w:ins w:id="12" w:author="Ganz-Ratzat, Phoenix" w:date="2023-03-30T20:38:00Z"/>
+              <w:ins w:id="20" w:author="Ganz-Ratzat, Phoenix" w:date="2023-03-30T20:38:00Z"/>
               <w:sz w:val="32"/>
               <w:szCs w:val="32"/>
             </w:rPr>
           </w:rPrChange>
         </w:rPr>
       </w:pPr>
-    </w:p>
-    <w:p>
-      <w:pPr>
-        <w:rPr>
-          <w:ins w:id="13" w:author="Ganz-Ratzat, Phoenix" w:date="2023-03-30T20:38:00Z"/>
-          <w:sz w:val="24"/>
-          <w:szCs w:val="24"/>
-          <w:rPrChange w:id="14" w:author="Ganz-Ratzat, Phoenix" w:date="2023-03-30T20:39:00Z">
+      <w:ins w:id="21" w:author="Ganz-Ratzat, Phoenix" w:date="2023-03-31T08:34:00Z">
+        <w:r>
+          <w:rPr>
+            <w:sz w:val="24"/>
+            <w:szCs w:val="24"/>
+          </w:rPr>
+          <w:tab/>
+        </w:r>
+      </w:ins>
+    </w:p>
+    <w:p>
+      <w:pPr>
+        <w:rPr>
+          <w:ins w:id="22" w:author="Ganz-Ratzat, Phoenix" w:date="2023-03-30T20:38:00Z"/>
+          <w:sz w:val="24"/>
+          <w:szCs w:val="24"/>
+          <w:rPrChange w:id="23" w:author="Ganz-Ratzat, Phoenix" w:date="2023-03-30T20:39:00Z">
             <w:rPr>
-              <w:ins w:id="15" w:author="Ganz-Ratzat, Phoenix" w:date="2023-03-30T20:38:00Z"/>
+              <w:ins w:id="24" w:author="Ganz-Ratzat, Phoenix" w:date="2023-03-30T20:38:00Z"/>
               <w:sz w:val="32"/>
               <w:szCs w:val="32"/>
             </w:rPr>
@@ -111,7 +193,7 @@
     <w:p>
       <w:pPr>
         <w:rPr>
-          <w:ins w:id="16" w:author="Ganz-Ratzat, Phoenix" w:date="2023-03-30T20:38:00Z"/>
+          <w:ins w:id="25" w:author="Ganz-Ratzat, Phoenix" w:date="2023-03-30T20:38:00Z"/>
           <w:sz w:val="32"/>
           <w:szCs w:val="32"/>
         </w:rPr>
@@ -121,12 +203,12 @@
       <w:pPr>
         <w:jc w:val="center"/>
         <w:rPr>
-          <w:ins w:id="17" w:author="Ganz-Ratzat, Phoenix" w:date="2023-03-30T20:38:00Z"/>
+          <w:ins w:id="26" w:author="Ganz-Ratzat, Phoenix" w:date="2023-03-30T20:38:00Z"/>
           <w:sz w:val="32"/>
           <w:szCs w:val="32"/>
         </w:rPr>
       </w:pPr>
-      <w:ins w:id="18" w:author="Ganz-Ratzat, Phoenix" w:date="2023-03-30T20:38:00Z">
+      <w:ins w:id="27" w:author="Ganz-Ratzat, Phoenix" w:date="2023-03-30T20:38:00Z">
         <w:r>
           <w:rPr>
             <w:sz w:val="32"/>
@@ -139,39 +221,165 @@
     <w:p>
       <w:pPr>
         <w:rPr>
-          <w:ins w:id="19" w:author="Ganz-Ratzat, Phoenix" w:date="2023-03-30T20:38:00Z"/>
-          <w:sz w:val="24"/>
-          <w:szCs w:val="24"/>
-          <w:rPrChange w:id="20" w:author="Ganz-Ratzat, Phoenix" w:date="2023-03-30T20:39:00Z">
+          <w:ins w:id="28" w:author="Ganz-Ratzat, Phoenix" w:date="2023-03-31T08:27:00Z"/>
+          <w:sz w:val="24"/>
+          <w:szCs w:val="24"/>
+        </w:rPr>
+      </w:pPr>
+      <w:ins w:id="29" w:author="Ganz-Ratzat, Phoenix" w:date="2023-03-31T08:27:00Z">
+        <w:r>
+          <w:rPr>
+            <w:sz w:val="24"/>
+            <w:szCs w:val="24"/>
+          </w:rPr>
+          <w:t>Easy:</w:t>
+        </w:r>
+      </w:ins>
+    </w:p>
+    <w:p>
+      <w:pPr>
+        <w:ind w:firstLine="720"/>
+        <w:rPr>
+          <w:ins w:id="30" w:author="Ganz-Ratzat, Phoenix" w:date="2023-03-30T20:38:00Z"/>
+          <w:sz w:val="24"/>
+          <w:szCs w:val="24"/>
+          <w:rPrChange w:id="31" w:author="Ganz-Ratzat, Phoenix" w:date="2023-03-30T20:39:00Z">
             <w:rPr>
-              <w:ins w:id="21" w:author="Ganz-Ratzat, Phoenix" w:date="2023-03-30T20:38:00Z"/>
+              <w:ins w:id="32" w:author="Ganz-Ratzat, Phoenix" w:date="2023-03-30T20:38:00Z"/>
               <w:sz w:val="32"/>
               <w:szCs w:val="32"/>
             </w:rPr>
           </w:rPrChange>
         </w:rPr>
-        <w:pPrChange w:id="22" w:author="Ganz-Ratzat, Phoenix" w:date="2023-03-30T20:39:00Z">
+        <w:pPrChange w:id="33" w:author="Ganz-Ratzat, Phoenix" w:date="2023-03-31T08:27:00Z">
           <w:pPr>
             <w:jc w:val="center"/>
           </w:pPr>
         </w:pPrChange>
       </w:pPr>
-    </w:p>
-    <w:p>
-      <w:pPr>
-        <w:rPr>
-          <w:ins w:id="23" w:author="Ganz-Ratzat, Phoenix" w:date="2023-03-30T20:38:00Z"/>
-          <w:sz w:val="24"/>
-          <w:szCs w:val="24"/>
-          <w:rPrChange w:id="24" w:author="Ganz-Ratzat, Phoenix" w:date="2023-03-30T20:39:00Z">
+      <w:ins w:id="34" w:author="Ganz-Ratzat, Phoenix" w:date="2023-03-31T08:22:00Z">
+        <w:r>
+          <w:rPr>
+            <w:sz w:val="24"/>
+            <w:szCs w:val="24"/>
+          </w:rPr>
+          <w:t xml:space="preserve">Teams are </w:t>
+        </w:r>
+      </w:ins>
+      <w:ins w:id="35" w:author="Ganz-Ratzat, Phoenix" w:date="2023-03-31T08:23:00Z">
+        <w:r>
+          <w:rPr>
+            <w:sz w:val="24"/>
+            <w:szCs w:val="24"/>
+          </w:rPr>
+          <w:t>by default listed in ascending order, rather than descending.</w:t>
+        </w:r>
+      </w:ins>
+    </w:p>
+    <w:p>
+      <w:pPr>
+        <w:rPr>
+          <w:ins w:id="36" w:author="Ganz-Ratzat, Phoenix" w:date="2023-03-31T08:27:00Z"/>
+          <w:sz w:val="24"/>
+          <w:szCs w:val="24"/>
+        </w:rPr>
+      </w:pPr>
+      <w:ins w:id="37" w:author="Ganz-Ratzat, Phoenix" w:date="2023-03-31T08:27:00Z">
+        <w:r>
+          <w:rPr>
+            <w:sz w:val="24"/>
+            <w:szCs w:val="24"/>
+          </w:rPr>
+          <w:t>Medium:</w:t>
+        </w:r>
+      </w:ins>
+    </w:p>
+    <w:p>
+      <w:pPr>
+        <w:rPr>
+          <w:ins w:id="38" w:author="Ganz-Ratzat, Phoenix" w:date="2023-03-31T08:30:00Z"/>
+          <w:sz w:val="24"/>
+          <w:szCs w:val="24"/>
+        </w:rPr>
+      </w:pPr>
+      <w:ins w:id="39" w:author="Ganz-Ratzat, Phoenix" w:date="2023-03-31T08:27:00Z">
+        <w:r>
+          <w:rPr>
+            <w:sz w:val="24"/>
+            <w:szCs w:val="24"/>
+          </w:rPr>
+          <w:tab/>
+        </w:r>
+        <w:r>
+          <w:rPr>
+            <w:sz w:val="24"/>
+            <w:szCs w:val="24"/>
+          </w:rPr>
+          <w:t>No user manual.</w:t>
+        </w:r>
+      </w:ins>
+    </w:p>
+    <w:p>
+      <w:pPr>
+        <w:rPr>
+          <w:ins w:id="40" w:author="Ganz-Ratzat, Phoenix" w:date="2023-03-31T08:30:00Z"/>
+          <w:sz w:val="24"/>
+          <w:szCs w:val="24"/>
+        </w:rPr>
+      </w:pPr>
+      <w:ins w:id="41" w:author="Ganz-Ratzat, Phoenix" w:date="2023-03-31T08:30:00Z">
+        <w:r>
+          <w:rPr>
+            <w:sz w:val="24"/>
+            <w:szCs w:val="24"/>
+          </w:rPr>
+          <w:t>Hard:</w:t>
+        </w:r>
+      </w:ins>
+    </w:p>
+    <w:p>
+      <w:pPr>
+        <w:rPr>
+          <w:ins w:id="42" w:author="Ganz-Ratzat, Phoenix" w:date="2023-03-31T08:27:00Z"/>
+          <w:sz w:val="24"/>
+          <w:szCs w:val="24"/>
+        </w:rPr>
+      </w:pPr>
+      <w:ins w:id="43" w:author="Ganz-Ratzat, Phoenix" w:date="2023-03-31T08:30:00Z">
+        <w:r>
+          <w:rPr>
+            <w:sz w:val="24"/>
+            <w:szCs w:val="24"/>
+          </w:rPr>
+          <w:tab/>
+          <w:t xml:space="preserve">Universal </w:t>
+        </w:r>
+      </w:ins>
+      <w:ins w:id="44" w:author="Ganz-Ratzat, Phoenix" w:date="2023-03-31T08:31:00Z">
+        <w:r>
+          <w:rPr>
+            <w:sz w:val="24"/>
+            <w:szCs w:val="24"/>
+          </w:rPr>
+          <w:t>simulated result.</w:t>
+        </w:r>
+      </w:ins>
+    </w:p>
+    <w:p>
+      <w:pPr>
+        <w:rPr>
+          <w:ins w:id="45" w:author="Ganz-Ratzat, Phoenix" w:date="2023-03-30T20:38:00Z"/>
+          <w:sz w:val="24"/>
+          <w:szCs w:val="24"/>
+          <w:rPrChange w:id="46" w:author="Ganz-Ratzat, Phoenix" w:date="2023-03-30T20:39:00Z">
             <w:rPr>
-              <w:ins w:id="25" w:author="Ganz-Ratzat, Phoenix" w:date="2023-03-30T20:38:00Z"/>
+              <w:ins w:id="47" w:author="Ganz-Ratzat, Phoenix" w:date="2023-03-30T20:38:00Z"/>
               <w:sz w:val="32"/>
               <w:szCs w:val="32"/>
             </w:rPr>
           </w:rPrChange>
         </w:rPr>
-        <w:pPrChange w:id="26" w:author="Ganz-Ratzat, Phoenix" w:date="2023-03-30T20:39:00Z">
+        <w:pPrChange w:id="48" w:author="Ganz-Ratzat, Phoenix" w:date="2023-03-30T20:39:00Z">
           <w:pPr>
             <w:jc w:val="center"/>
           </w:pPr>
@@ -181,18 +389,18 @@
     <w:p>
       <w:pPr>
         <w:rPr>
-          <w:ins w:id="27" w:author="Ganz-Ratzat, Phoenix" w:date="2023-03-30T20:38:00Z"/>
-          <w:sz w:val="24"/>
-          <w:szCs w:val="24"/>
-          <w:rPrChange w:id="28" w:author="Ganz-Ratzat, Phoenix" w:date="2023-03-30T20:39:00Z">
+          <w:ins w:id="49" w:author="Ganz-Ratzat, Phoenix" w:date="2023-03-30T20:38:00Z"/>
+          <w:sz w:val="24"/>
+          <w:szCs w:val="24"/>
+          <w:rPrChange w:id="50" w:author="Ganz-Ratzat, Phoenix" w:date="2023-03-30T20:39:00Z">
             <w:rPr>
-              <w:ins w:id="29" w:author="Ganz-Ratzat, Phoenix" w:date="2023-03-30T20:38:00Z"/>
+              <w:ins w:id="51" w:author="Ganz-Ratzat, Phoenix" w:date="2023-03-30T20:38:00Z"/>
               <w:sz w:val="32"/>
               <w:szCs w:val="32"/>
             </w:rPr>
           </w:rPrChange>
         </w:rPr>
-        <w:pPrChange w:id="30" w:author="Ganz-Ratzat, Phoenix" w:date="2023-03-30T20:39:00Z">
+        <w:pPrChange w:id="52" w:author="Ganz-Ratzat, Phoenix" w:date="2023-03-30T20:39:00Z">
           <w:pPr>
             <w:jc w:val="center"/>
           </w:pPr>
@@ -203,7 +411,7 @@
       <w:pPr>
         <w:jc w:val="center"/>
         <w:rPr>
-          <w:ins w:id="31" w:author="Ganz-Ratzat, Phoenix" w:date="2023-03-30T20:38:00Z"/>
+          <w:ins w:id="53" w:author="Ganz-Ratzat, Phoenix" w:date="2023-03-30T20:38:00Z"/>
           <w:sz w:val="32"/>
           <w:szCs w:val="32"/>
         </w:rPr>
@@ -213,12 +421,12 @@
       <w:pPr>
         <w:jc w:val="center"/>
         <w:rPr>
-          <w:ins w:id="32" w:author="Ganz-Ratzat, Phoenix" w:date="2023-03-30T20:39:00Z"/>
+          <w:ins w:id="54" w:author="Ganz-Ratzat, Phoenix" w:date="2023-03-30T20:39:00Z"/>
           <w:sz w:val="32"/>
           <w:szCs w:val="32"/>
         </w:rPr>
       </w:pPr>
-      <w:ins w:id="33" w:author="Ganz-Ratzat, Phoenix" w:date="2023-03-30T20:39:00Z">
+      <w:ins w:id="55" w:author="Ganz-Ratzat, Phoenix" w:date="2023-03-30T20:39:00Z">
         <w:r>
           <w:rPr>
             <w:sz w:val="32"/>
@@ -231,30 +439,31 @@
     <w:p>
       <w:pPr>
         <w:rPr>
-          <w:ins w:id="34" w:author="Ganz-Ratzat, Phoenix" w:date="2023-03-30T20:47:00Z"/>
-          <w:sz w:val="24"/>
-          <w:szCs w:val="24"/>
-        </w:rPr>
-      </w:pPr>
-      <w:ins w:id="35" w:author="Ganz-Ratzat, Phoenix" w:date="2023-03-30T20:48:00Z">
-        <w:r>
-          <w:rPr>
-            <w:sz w:val="24"/>
-            <w:szCs w:val="24"/>
-          </w:rPr>
-          <w:t>Additional team and game information.</w:t>
-        </w:r>
-      </w:ins>
-    </w:p>
-    <w:p>
-      <w:pPr>
-        <w:rPr>
-          <w:ins w:id="36" w:author="Ganz-Ratzat, Phoenix" w:date="2023-03-30T20:47:00Z"/>
-          <w:sz w:val="24"/>
-          <w:szCs w:val="24"/>
-        </w:rPr>
-      </w:pPr>
-      <w:ins w:id="37" w:author="Ganz-Ratzat, Phoenix" w:date="2023-03-30T20:48:00Z">
+          <w:ins w:id="56" w:author="Ganz-Ratzat, Phoenix" w:date="2023-03-31T08:28:00Z"/>
+          <w:sz w:val="24"/>
+          <w:szCs w:val="24"/>
+        </w:rPr>
+      </w:pPr>
+      <w:ins w:id="57" w:author="Ganz-Ratzat, Phoenix" w:date="2023-03-31T08:28:00Z">
+        <w:r>
+          <w:rPr>
+            <w:sz w:val="24"/>
+            <w:szCs w:val="24"/>
+          </w:rPr>
+          <w:t>Easy:</w:t>
+        </w:r>
+      </w:ins>
+    </w:p>
+    <w:p>
+      <w:pPr>
+        <w:ind w:firstLine="720"/>
+        <w:rPr>
+          <w:ins w:id="58" w:author="Ganz-Ratzat, Phoenix" w:date="2023-03-31T08:31:00Z"/>
+          <w:sz w:val="24"/>
+          <w:szCs w:val="24"/>
+        </w:rPr>
+      </w:pPr>
+      <w:ins w:id="59" w:author="Ganz-Ratzat, Phoenix" w:date="2023-03-30T20:48:00Z">
         <w:r>
           <w:rPr>
             <w:sz w:val="24"/>
@@ -263,7 +472,7 @@
           <w:t>I</w:t>
         </w:r>
       </w:ins>
-      <w:ins w:id="38" w:author="Ganz-Ratzat, Phoenix" w:date="2023-03-30T20:47:00Z">
+      <w:ins w:id="60" w:author="Ganz-Ratzat, Phoenix" w:date="2023-03-30T20:47:00Z">
         <w:r>
           <w:rPr>
             <w:sz w:val="24"/>
@@ -272,7 +481,7 @@
           <w:t>ndication of points</w:t>
         </w:r>
       </w:ins>
-      <w:ins w:id="39" w:author="Ganz-Ratzat, Phoenix" w:date="2023-03-30T20:48:00Z">
+      <w:ins w:id="61" w:author="Ganz-Ratzat, Phoenix" w:date="2023-03-30T20:48:00Z">
         <w:r>
           <w:rPr>
             <w:sz w:val="24"/>
@@ -281,7 +490,7 @@
           <w:t xml:space="preserve"> and</w:t>
         </w:r>
       </w:ins>
-      <w:ins w:id="40" w:author="Ganz-Ratzat, Phoenix" w:date="2023-03-30T20:47:00Z">
+      <w:ins w:id="62" w:author="Ganz-Ratzat, Phoenix" w:date="2023-03-30T20:47:00Z">
         <w:r>
           <w:rPr>
             <w:sz w:val="24"/>
@@ -294,18 +503,99 @@
     <w:p>
       <w:pPr>
         <w:rPr>
-          <w:ins w:id="41" w:author="Ganz-Ratzat, Phoenix" w:date="2023-03-30T20:39:00Z"/>
-          <w:sz w:val="24"/>
-          <w:szCs w:val="24"/>
-          <w:rPrChange w:id="42" w:author="Ganz-Ratzat, Phoenix" w:date="2023-03-30T20:39:00Z">
+          <w:ins w:id="63" w:author="Ganz-Ratzat, Phoenix" w:date="2023-03-31T08:31:00Z"/>
+          <w:sz w:val="24"/>
+          <w:szCs w:val="24"/>
+        </w:rPr>
+      </w:pPr>
+      <w:ins w:id="64" w:author="Ganz-Ratzat, Phoenix" w:date="2023-03-31T08:31:00Z">
+        <w:r>
+          <w:rPr>
+            <w:sz w:val="24"/>
+            <w:szCs w:val="24"/>
+          </w:rPr>
+          <w:t>Medium:</w:t>
+        </w:r>
+      </w:ins>
+    </w:p>
+    <w:p>
+      <w:pPr>
+        <w:rPr>
+          <w:ins w:id="65" w:author="Ganz-Ratzat, Phoenix" w:date="2023-03-31T08:33:00Z"/>
+          <w:sz w:val="24"/>
+          <w:szCs w:val="24"/>
+        </w:rPr>
+      </w:pPr>
+      <w:ins w:id="66" w:author="Ganz-Ratzat, Phoenix" w:date="2023-03-31T08:31:00Z">
+        <w:r>
+          <w:rPr>
+            <w:sz w:val="24"/>
+            <w:szCs w:val="24"/>
+          </w:rPr>
+          <w:tab/>
+        </w:r>
+      </w:ins>
+      <w:ins w:id="67" w:author="Ganz-Ratzat, Phoenix" w:date="2023-03-31T08:32:00Z">
+        <w:r>
+          <w:rPr>
+            <w:sz w:val="24"/>
+            <w:szCs w:val="24"/>
+          </w:rPr>
+          <w:t>Save button.</w:t>
+        </w:r>
+      </w:ins>
+    </w:p>
+    <w:p>
+      <w:pPr>
+        <w:rPr>
+          <w:ins w:id="68" w:author="Ganz-Ratzat, Phoenix" w:date="2023-03-31T08:33:00Z"/>
+          <w:sz w:val="24"/>
+          <w:szCs w:val="24"/>
+        </w:rPr>
+      </w:pPr>
+      <w:ins w:id="69" w:author="Ganz-Ratzat, Phoenix" w:date="2023-03-31T08:33:00Z">
+        <w:r>
+          <w:rPr>
+            <w:sz w:val="24"/>
+            <w:szCs w:val="24"/>
+          </w:rPr>
+          <w:t>Hard:</w:t>
+        </w:r>
+      </w:ins>
+    </w:p>
+    <w:p>
+      <w:pPr>
+        <w:rPr>
+          <w:ins w:id="70" w:author="Ganz-Ratzat, Phoenix" w:date="2023-03-30T20:47:00Z"/>
+          <w:sz w:val="24"/>
+          <w:szCs w:val="24"/>
+        </w:rPr>
+      </w:pPr>
+      <w:ins w:id="71" w:author="Ganz-Ratzat, Phoenix" w:date="2023-03-31T08:33:00Z">
+        <w:r>
+          <w:rPr>
+            <w:sz w:val="24"/>
+            <w:szCs w:val="24"/>
+          </w:rPr>
+          <w:tab/>
+        </w:r>
+      </w:ins>
+    </w:p>
+    <w:p>
+      <w:pPr>
+        <w:rPr>
+          <w:ins w:id="72" w:author="Ganz-Ratzat, Phoenix" w:date="2023-03-30T20:39:00Z"/>
+          <w:sz w:val="24"/>
+          <w:szCs w:val="24"/>
+          <w:rPrChange w:id="73" w:author="Ganz-Ratzat, Phoenix" w:date="2023-03-30T20:39:00Z">
             <w:rPr>
-              <w:ins w:id="43" w:author="Ganz-Ratzat, Phoenix" w:date="2023-03-30T20:39:00Z"/>
+              <w:ins w:id="74" w:author="Ganz-Ratzat, Phoenix" w:date="2023-03-30T20:39:00Z"/>
               <w:sz w:val="32"/>
               <w:szCs w:val="32"/>
             </w:rPr>
           </w:rPrChange>
         </w:rPr>
-        <w:pPrChange w:id="44" w:author="Ganz-Ratzat, Phoenix" w:date="2023-03-30T20:47:00Z">
+        <w:pPrChange w:id="75" w:author="Ganz-Ratzat, Phoenix" w:date="2023-03-30T20:47:00Z">
           <w:pPr>
             <w:jc w:val="center"/>
           </w:pPr>
@@ -314,35 +604,216 @@
     </w:p>
     <w:p>
       <w:pPr>
-        <w:rPr>
-          <w:ins w:id="45" w:author="Ganz-Ratzat, Phoenix" w:date="2023-03-30T20:39:00Z"/>
-          <w:sz w:val="24"/>
-          <w:szCs w:val="24"/>
-          <w:rPrChange w:id="46" w:author="Ganz-Ratzat, Phoenix" w:date="2023-03-30T20:39:00Z">
-            <w:rPr>
-              <w:ins w:id="47" w:author="Ganz-Ratzat, Phoenix" w:date="2023-03-30T20:39:00Z"/>
-              <w:sz w:val="32"/>
-              <w:szCs w:val="32"/>
-            </w:rPr>
-          </w:rPrChange>
-        </w:rPr>
-        <w:pPrChange w:id="48" w:author="Ganz-Ratzat, Phoenix" w:date="2023-03-30T20:47:00Z">
-          <w:pPr>
-            <w:jc w:val="center"/>
-          </w:pPr>
-        </w:pPrChange>
-      </w:pPr>
-    </w:p>
-    <w:p>
-      <w:pPr>
-        <w:rPr>
+        <w:jc w:val="center"/>
+        <w:rPr>
+          <w:ins w:id="76" w:author="Ganz-Ratzat, Phoenix" w:date="2023-03-31T07:52:00Z"/>
           <w:sz w:val="32"/>
           <w:szCs w:val="32"/>
-          <w:rPrChange w:id="49" w:author="Ganz-Ratzat, Phoenix" w:date="2023-03-30T20:38:00Z">
+        </w:rPr>
+      </w:pPr>
+    </w:p>
+    <w:p>
+      <w:pPr>
+        <w:jc w:val="center"/>
+        <w:rPr>
+          <w:ins w:id="77" w:author="Ganz-Ratzat, Phoenix" w:date="2023-03-31T07:52:00Z"/>
+          <w:sz w:val="32"/>
+          <w:szCs w:val="32"/>
+        </w:rPr>
+      </w:pPr>
+      <w:ins w:id="78" w:author="Ganz-Ratzat, Phoenix" w:date="2023-03-31T07:52:00Z">
+        <w:r>
+          <w:rPr>
+            <w:sz w:val="32"/>
+            <w:szCs w:val="32"/>
+          </w:rPr>
+          <w:t>Code Fixes</w:t>
+        </w:r>
+      </w:ins>
+    </w:p>
+    <w:p>
+      <w:pPr>
+        <w:rPr>
+          <w:ins w:id="79" w:author="Ganz-Ratzat, Phoenix" w:date="2023-03-31T08:33:00Z"/>
+          <w:sz w:val="24"/>
+          <w:szCs w:val="24"/>
+        </w:rPr>
+      </w:pPr>
+      <w:ins w:id="80" w:author="Ganz-Ratzat, Phoenix" w:date="2023-03-31T08:33:00Z">
+        <w:r>
+          <w:rPr>
+            <w:sz w:val="24"/>
+            <w:szCs w:val="24"/>
+          </w:rPr>
+          <w:t>Easy:</w:t>
+        </w:r>
+      </w:ins>
+    </w:p>
+    <w:p>
+      <w:pPr>
+        <w:rPr>
+          <w:ins w:id="81" w:author="Ganz-Ratzat, Phoenix" w:date="2023-03-31T08:33:00Z"/>
+          <w:sz w:val="24"/>
+          <w:szCs w:val="24"/>
+        </w:rPr>
+      </w:pPr>
+      <w:ins w:id="82" w:author="Ganz-Ratzat, Phoenix" w:date="2023-03-31T08:33:00Z">
+        <w:r>
+          <w:rPr>
+            <w:sz w:val="24"/>
+            <w:szCs w:val="24"/>
+          </w:rPr>
+          <w:tab/>
+        </w:r>
+      </w:ins>
+      <w:ins w:id="83" w:author="Ganz-Ratzat, Phoenix" w:date="2023-03-31T08:35:00Z">
+        <w:r>
+          <w:rPr>
+            <w:sz w:val="24"/>
+            <w:szCs w:val="24"/>
+          </w:rPr>
+          <w:t xml:space="preserve">Remove </w:t>
+        </w:r>
+      </w:ins>
+      <w:proofErr w:type="spellStart"/>
+      <w:ins w:id="84" w:author="Ganz-Ratzat, Phoenix" w:date="2023-03-31T08:34:00Z">
+        <w:r>
+          <w:rPr>
+            <w:sz w:val="24"/>
+            <w:szCs w:val="24"/>
+          </w:rPr>
+          <w:t>isTop</w:t>
+        </w:r>
+      </w:ins>
+      <w:proofErr w:type="spellEnd"/>
+      <w:ins w:id="85" w:author="Ganz-Ratzat, Phoenix" w:date="2023-03-31T08:35:00Z">
+        <w:r>
+          <w:rPr>
+            <w:sz w:val="24"/>
+            <w:szCs w:val="24"/>
+          </w:rPr>
+          <w:t xml:space="preserve"> the unused</w:t>
+        </w:r>
+      </w:ins>
+      <w:ins w:id="86" w:author="Ganz-Ratzat, Phoenix" w:date="2023-03-31T08:34:00Z">
+        <w:r>
+          <w:rPr>
+            <w:sz w:val="24"/>
+            <w:szCs w:val="24"/>
+          </w:rPr>
+          <w:t xml:space="preserve"> </w:t>
+        </w:r>
+        <w:proofErr w:type="spellStart"/>
+        <w:r>
+          <w:rPr>
+            <w:sz w:val="24"/>
+            <w:szCs w:val="24"/>
+          </w:rPr>
+          <w:t>BracketPane</w:t>
+        </w:r>
+      </w:ins>
+      <w:proofErr w:type="spellEnd"/>
+      <w:ins w:id="87" w:author="Ganz-Ratzat, Phoenix" w:date="2023-03-31T08:35:00Z">
+        <w:r>
+          <w:rPr>
+            <w:sz w:val="24"/>
+            <w:szCs w:val="24"/>
+          </w:rPr>
+          <w:t xml:space="preserve"> attribute. (Line</w:t>
+        </w:r>
+      </w:ins>
+      <w:ins w:id="88" w:author="Ganz-Ratzat, Phoenix" w:date="2023-03-31T08:36:00Z">
+        <w:r>
+          <w:rPr>
+            <w:sz w:val="24"/>
+            <w:szCs w:val="24"/>
+          </w:rPr>
+          <w:t xml:space="preserve"> 40</w:t>
+        </w:r>
+      </w:ins>
+      <w:ins w:id="89" w:author="Ganz-Ratzat, Phoenix" w:date="2023-03-31T08:35:00Z">
+        <w:r>
+          <w:rPr>
+            <w:sz w:val="24"/>
+            <w:szCs w:val="24"/>
+          </w:rPr>
+          <w:t>)</w:t>
+        </w:r>
+      </w:ins>
+    </w:p>
+    <w:p>
+      <w:pPr>
+        <w:rPr>
+          <w:ins w:id="90" w:author="Ganz-Ratzat, Phoenix" w:date="2023-03-31T08:33:00Z"/>
+          <w:sz w:val="24"/>
+          <w:szCs w:val="24"/>
+        </w:rPr>
+      </w:pPr>
+      <w:ins w:id="91" w:author="Ganz-Ratzat, Phoenix" w:date="2023-03-31T08:33:00Z">
+        <w:r>
+          <w:rPr>
+            <w:sz w:val="24"/>
+            <w:szCs w:val="24"/>
+          </w:rPr>
+          <w:t>Medium:</w:t>
+        </w:r>
+      </w:ins>
+    </w:p>
+    <w:p>
+      <w:pPr>
+        <w:rPr>
+          <w:ins w:id="92" w:author="Ganz-Ratzat, Phoenix" w:date="2023-03-31T08:33:00Z"/>
+          <w:sz w:val="24"/>
+          <w:szCs w:val="24"/>
+        </w:rPr>
+      </w:pPr>
+      <w:ins w:id="93" w:author="Ganz-Ratzat, Phoenix" w:date="2023-03-31T08:34:00Z">
+        <w:r>
+          <w:rPr>
+            <w:sz w:val="24"/>
+            <w:szCs w:val="24"/>
+          </w:rPr>
+          <w:tab/>
+        </w:r>
+      </w:ins>
+    </w:p>
+    <w:p>
+      <w:pPr>
+        <w:rPr>
+          <w:ins w:id="94" w:author="Ganz-Ratzat, Phoenix" w:date="2023-03-31T08:33:00Z"/>
+          <w:sz w:val="24"/>
+          <w:szCs w:val="24"/>
+        </w:rPr>
+      </w:pPr>
+      <w:ins w:id="95" w:author="Ganz-Ratzat, Phoenix" w:date="2023-03-31T08:33:00Z">
+        <w:r>
+          <w:rPr>
+            <w:sz w:val="24"/>
+            <w:szCs w:val="24"/>
+          </w:rPr>
+          <w:t>Hard:</w:t>
+        </w:r>
+      </w:ins>
+    </w:p>
+    <w:p>
+      <w:pPr>
+        <w:rPr>
+          <w:sz w:val="32"/>
+          <w:szCs w:val="32"/>
+          <w:rPrChange w:id="96" w:author="Ganz-Ratzat, Phoenix" w:date="2023-03-30T20:38:00Z">
             <w:rPr/>
           </w:rPrChange>
         </w:rPr>
       </w:pPr>
+      <w:ins w:id="97" w:author="Ganz-Ratzat, Phoenix" w:date="2023-03-31T08:34:00Z">
+        <w:r>
+          <w:rPr>
+            <w:sz w:val="32"/>
+            <w:szCs w:val="32"/>
+          </w:rPr>
+          <w:tab/>
+        </w:r>
+      </w:ins>
     </w:p>
     <w:sectPr>
       <w:pgSz w:w="12240" w:h="15840"/>

</xml_diff>